<commit_message>
Update Trigger_Detection Test cases and adding 10 ms check list
</commit_message>
<xml_diff>
--- a/Documentation/Review_Testcases/10 ms-TimerTestcases Review.docx
+++ b/Documentation/Review_Testcases/10 ms-TimerTestcases Review.docx
@@ -178,18 +178,8 @@
           <w:sz w:val="24"/>
           <w:szCs w:val="24"/>
         </w:rPr>
-        <w:t xml:space="preserve">] No </w:t>
-      </w:r>
-      <w:proofErr w:type="gramStart"/>
-      <w:r>
-        <w:rPr>
-          <w:rFonts w:ascii="Times New Roman" w:eastAsia="Times New Roman" w:hAnsi="Times New Roman" w:cs="Times New Roman"/>
-          <w:sz w:val="24"/>
-          <w:szCs w:val="24"/>
-        </w:rPr>
-        <w:t>[ ]</w:t>
-      </w:r>
-      <w:proofErr w:type="gramEnd"/>
+        <w:t>] No [ ]</w:t>
+      </w:r>
     </w:p>
     <w:p>
       <w:pPr>
@@ -337,25 +327,7 @@
           <w:sz w:val="24"/>
           <w:szCs w:val="24"/>
         </w:rPr>
-        <w:t xml:space="preserve">] No </w:t>
-      </w:r>
-      <w:proofErr w:type="gramStart"/>
-      <w:r>
-        <w:rPr>
-          <w:rFonts w:ascii="Times New Roman" w:eastAsia="Times New Roman" w:hAnsi="Times New Roman" w:cs="Times New Roman"/>
-          <w:sz w:val="24"/>
-          <w:szCs w:val="24"/>
-        </w:rPr>
-        <w:t>[ ]</w:t>
-      </w:r>
-      <w:proofErr w:type="gramEnd"/>
-      <w:r>
-        <w:rPr>
-          <w:rFonts w:ascii="Times New Roman" w:eastAsia="Times New Roman" w:hAnsi="Times New Roman" w:cs="Times New Roman"/>
-          <w:sz w:val="24"/>
-          <w:szCs w:val="24"/>
-        </w:rPr>
-        <w:t xml:space="preserve">                         </w:t>
+        <w:t xml:space="preserve">] No [ ]                         </w:t>
       </w:r>
     </w:p>
     <w:p>
@@ -368,7 +340,6 @@
           <w:szCs w:val="24"/>
         </w:rPr>
       </w:pPr>
-      <w:proofErr w:type="gramStart"/>
       <w:r>
         <w:rPr>
           <w:rFonts w:ascii="Times New Roman" w:eastAsia="Times New Roman" w:hAnsi="Times New Roman" w:cs="Times New Roman"/>
@@ -384,17 +355,7 @@
           <w:szCs w:val="24"/>
           <w:u w:val="single"/>
         </w:rPr>
-        <w:t>_</w:t>
-      </w:r>
-      <w:proofErr w:type="gramEnd"/>
-      <w:r>
-        <w:rPr>
-          <w:rFonts w:ascii="Times New Roman" w:eastAsia="Times New Roman" w:hAnsi="Times New Roman" w:cs="Times New Roman"/>
-          <w:sz w:val="24"/>
-          <w:szCs w:val="24"/>
-          <w:u w:val="single"/>
-        </w:rPr>
-        <w:t xml:space="preserve">____________________________________________  </w:t>
+        <w:t xml:space="preserve">_____________________________________________  </w:t>
       </w:r>
     </w:p>
     <w:p>
@@ -483,25 +444,7 @@
           <w:sz w:val="24"/>
           <w:szCs w:val="24"/>
         </w:rPr>
-        <w:t xml:space="preserve">] No </w:t>
-      </w:r>
-      <w:proofErr w:type="gramStart"/>
-      <w:r>
-        <w:rPr>
-          <w:rFonts w:ascii="Times New Roman" w:eastAsia="Times New Roman" w:hAnsi="Times New Roman" w:cs="Times New Roman"/>
-          <w:sz w:val="24"/>
-          <w:szCs w:val="24"/>
-        </w:rPr>
-        <w:t>[ ]</w:t>
-      </w:r>
-      <w:proofErr w:type="gramEnd"/>
-      <w:r>
-        <w:rPr>
-          <w:rFonts w:ascii="Times New Roman" w:eastAsia="Times New Roman" w:hAnsi="Times New Roman" w:cs="Times New Roman"/>
-          <w:sz w:val="24"/>
-          <w:szCs w:val="24"/>
-        </w:rPr>
-        <w:t xml:space="preserve">                         </w:t>
+        <w:t xml:space="preserve">] No [ ]                         </w:t>
       </w:r>
     </w:p>
     <w:p>
@@ -514,7 +457,6 @@
           <w:szCs w:val="24"/>
         </w:rPr>
       </w:pPr>
-      <w:proofErr w:type="gramStart"/>
       <w:r>
         <w:rPr>
           <w:rFonts w:ascii="Times New Roman" w:eastAsia="Times New Roman" w:hAnsi="Times New Roman" w:cs="Times New Roman"/>
@@ -530,17 +472,7 @@
           <w:szCs w:val="24"/>
           <w:u w:val="single"/>
         </w:rPr>
-        <w:t>_</w:t>
-      </w:r>
-      <w:proofErr w:type="gramEnd"/>
-      <w:r>
-        <w:rPr>
-          <w:rFonts w:ascii="Times New Roman" w:eastAsia="Times New Roman" w:hAnsi="Times New Roman" w:cs="Times New Roman"/>
-          <w:sz w:val="24"/>
-          <w:szCs w:val="24"/>
-          <w:u w:val="single"/>
-        </w:rPr>
-        <w:t xml:space="preserve">____________________________________________  </w:t>
+        <w:t xml:space="preserve">_____________________________________________  </w:t>
       </w:r>
     </w:p>
     <w:p>
@@ -613,18 +545,8 @@
           <w:sz w:val="24"/>
           <w:szCs w:val="24"/>
         </w:rPr>
-        <w:t xml:space="preserve">] No </w:t>
-      </w:r>
-      <w:proofErr w:type="gramStart"/>
-      <w:r>
-        <w:rPr>
-          <w:rFonts w:ascii="Times New Roman" w:eastAsia="Times New Roman" w:hAnsi="Times New Roman" w:cs="Times New Roman"/>
-          <w:sz w:val="24"/>
-          <w:szCs w:val="24"/>
-        </w:rPr>
-        <w:t>[ ]</w:t>
-      </w:r>
-      <w:proofErr w:type="gramEnd"/>
+        <w:t>] No [ ]</w:t>
+      </w:r>
     </w:p>
     <w:p>
       <w:pPr>
@@ -636,7 +558,6 @@
           <w:szCs w:val="24"/>
         </w:rPr>
       </w:pPr>
-      <w:proofErr w:type="gramStart"/>
       <w:r>
         <w:rPr>
           <w:rFonts w:ascii="Times New Roman" w:eastAsia="Times New Roman" w:hAnsi="Times New Roman" w:cs="Times New Roman"/>
@@ -652,17 +573,7 @@
           <w:szCs w:val="24"/>
           <w:u w:val="single"/>
         </w:rPr>
-        <w:t>_</w:t>
-      </w:r>
-      <w:proofErr w:type="gramEnd"/>
-      <w:r>
-        <w:rPr>
-          <w:rFonts w:ascii="Times New Roman" w:eastAsia="Times New Roman" w:hAnsi="Times New Roman" w:cs="Times New Roman"/>
-          <w:sz w:val="24"/>
-          <w:szCs w:val="24"/>
-          <w:u w:val="single"/>
-        </w:rPr>
-        <w:t xml:space="preserve">____________________________________________  </w:t>
+        <w:t xml:space="preserve">_____________________________________________  </w:t>
       </w:r>
     </w:p>
     <w:p>
@@ -719,18 +630,8 @@
           <w:sz w:val="24"/>
           <w:szCs w:val="24"/>
         </w:rPr>
-        <w:t xml:space="preserve">] No </w:t>
-      </w:r>
-      <w:proofErr w:type="gramStart"/>
-      <w:r>
-        <w:rPr>
-          <w:rFonts w:ascii="Times New Roman" w:eastAsia="Times New Roman" w:hAnsi="Times New Roman" w:cs="Times New Roman"/>
-          <w:sz w:val="24"/>
-          <w:szCs w:val="24"/>
-        </w:rPr>
-        <w:t>[ ]</w:t>
-      </w:r>
-      <w:proofErr w:type="gramEnd"/>
+        <w:t>] No [ ]</w:t>
+      </w:r>
     </w:p>
     <w:p>
       <w:pPr>
@@ -742,7 +643,6 @@
           <w:szCs w:val="24"/>
         </w:rPr>
       </w:pPr>
-      <w:proofErr w:type="gramStart"/>
       <w:r>
         <w:rPr>
           <w:rFonts w:ascii="Times New Roman" w:eastAsia="Times New Roman" w:hAnsi="Times New Roman" w:cs="Times New Roman"/>
@@ -758,17 +658,7 @@
           <w:szCs w:val="24"/>
           <w:u w:val="single"/>
         </w:rPr>
-        <w:t>_</w:t>
-      </w:r>
-      <w:proofErr w:type="gramEnd"/>
-      <w:r>
-        <w:rPr>
-          <w:rFonts w:ascii="Times New Roman" w:eastAsia="Times New Roman" w:hAnsi="Times New Roman" w:cs="Times New Roman"/>
-          <w:sz w:val="24"/>
-          <w:szCs w:val="24"/>
-          <w:u w:val="single"/>
-        </w:rPr>
-        <w:t xml:space="preserve">____________________________________________  </w:t>
+        <w:t xml:space="preserve">_____________________________________________  </w:t>
       </w:r>
     </w:p>
     <w:p>
@@ -841,18 +731,8 @@
           <w:sz w:val="24"/>
           <w:szCs w:val="24"/>
         </w:rPr>
-        <w:t xml:space="preserve">] No </w:t>
-      </w:r>
-      <w:proofErr w:type="gramStart"/>
-      <w:r>
-        <w:rPr>
-          <w:rFonts w:ascii="Times New Roman" w:eastAsia="Times New Roman" w:hAnsi="Times New Roman" w:cs="Times New Roman"/>
-          <w:sz w:val="24"/>
-          <w:szCs w:val="24"/>
-        </w:rPr>
-        <w:t>[ ]</w:t>
-      </w:r>
-      <w:proofErr w:type="gramEnd"/>
+        <w:t>] No [ ]</w:t>
+      </w:r>
     </w:p>
     <w:p>
       <w:pPr>
@@ -864,7 +744,6 @@
           <w:szCs w:val="24"/>
         </w:rPr>
       </w:pPr>
-      <w:proofErr w:type="gramStart"/>
       <w:r>
         <w:rPr>
           <w:rFonts w:ascii="Times New Roman" w:eastAsia="Times New Roman" w:hAnsi="Times New Roman" w:cs="Times New Roman"/>
@@ -880,17 +759,7 @@
           <w:szCs w:val="24"/>
           <w:u w:val="single"/>
         </w:rPr>
-        <w:t>_</w:t>
-      </w:r>
-      <w:proofErr w:type="gramEnd"/>
-      <w:r>
-        <w:rPr>
-          <w:rFonts w:ascii="Times New Roman" w:eastAsia="Times New Roman" w:hAnsi="Times New Roman" w:cs="Times New Roman"/>
-          <w:sz w:val="24"/>
-          <w:szCs w:val="24"/>
-          <w:u w:val="single"/>
-        </w:rPr>
-        <w:t xml:space="preserve">____________________________________________  </w:t>
+        <w:t xml:space="preserve">_____________________________________________  </w:t>
       </w:r>
     </w:p>
     <w:p>
@@ -987,18 +856,8 @@
           <w:sz w:val="24"/>
           <w:szCs w:val="24"/>
         </w:rPr>
-        <w:t xml:space="preserve">] No </w:t>
-      </w:r>
-      <w:proofErr w:type="gramStart"/>
-      <w:r>
-        <w:rPr>
-          <w:rFonts w:ascii="Times New Roman" w:eastAsia="Times New Roman" w:hAnsi="Times New Roman" w:cs="Times New Roman"/>
-          <w:sz w:val="24"/>
-          <w:szCs w:val="24"/>
-        </w:rPr>
-        <w:t>[ ]</w:t>
-      </w:r>
-      <w:proofErr w:type="gramEnd"/>
+        <w:t>] No [ ]</w:t>
+      </w:r>
     </w:p>
     <w:p>
       <w:pPr>
@@ -1010,7 +869,6 @@
           <w:szCs w:val="24"/>
         </w:rPr>
       </w:pPr>
-      <w:proofErr w:type="gramStart"/>
       <w:r>
         <w:rPr>
           <w:rFonts w:ascii="Times New Roman" w:eastAsia="Times New Roman" w:hAnsi="Times New Roman" w:cs="Times New Roman"/>
@@ -1026,17 +884,7 @@
           <w:szCs w:val="24"/>
           <w:u w:val="single"/>
         </w:rPr>
-        <w:t>_</w:t>
-      </w:r>
-      <w:proofErr w:type="gramEnd"/>
-      <w:r>
-        <w:rPr>
-          <w:rFonts w:ascii="Times New Roman" w:eastAsia="Times New Roman" w:hAnsi="Times New Roman" w:cs="Times New Roman"/>
-          <w:sz w:val="24"/>
-          <w:szCs w:val="24"/>
-          <w:u w:val="single"/>
-        </w:rPr>
-        <w:t xml:space="preserve">____________________________________________  </w:t>
+        <w:t xml:space="preserve">_____________________________________________  </w:t>
       </w:r>
     </w:p>
     <w:p>
@@ -1093,18 +941,8 @@
           <w:sz w:val="24"/>
           <w:szCs w:val="24"/>
         </w:rPr>
-        <w:t xml:space="preserve">] No </w:t>
-      </w:r>
-      <w:proofErr w:type="gramStart"/>
-      <w:r>
-        <w:rPr>
-          <w:rFonts w:ascii="Times New Roman" w:eastAsia="Times New Roman" w:hAnsi="Times New Roman" w:cs="Times New Roman"/>
-          <w:sz w:val="24"/>
-          <w:szCs w:val="24"/>
-        </w:rPr>
-        <w:t>[ ]</w:t>
-      </w:r>
-      <w:proofErr w:type="gramEnd"/>
+        <w:t>] No [ ]</w:t>
+      </w:r>
     </w:p>
     <w:p>
       <w:pPr>
@@ -1116,7 +954,6 @@
           <w:szCs w:val="24"/>
         </w:rPr>
       </w:pPr>
-      <w:proofErr w:type="gramStart"/>
       <w:r>
         <w:rPr>
           <w:rFonts w:ascii="Times New Roman" w:eastAsia="Times New Roman" w:hAnsi="Times New Roman" w:cs="Times New Roman"/>
@@ -1132,55 +969,7 @@
           <w:szCs w:val="24"/>
           <w:u w:val="single"/>
         </w:rPr>
-        <w:t>_</w:t>
-      </w:r>
-      <w:proofErr w:type="gramEnd"/>
-      <w:r>
-        <w:rPr>
-          <w:rFonts w:ascii="Times New Roman" w:eastAsia="Times New Roman" w:hAnsi="Times New Roman" w:cs="Times New Roman"/>
-          <w:sz w:val="24"/>
-          <w:szCs w:val="24"/>
-          <w:u w:val="single"/>
-        </w:rPr>
-        <w:t xml:space="preserve">____________________________________________  </w:t>
-      </w:r>
-    </w:p>
-    <w:p>
-      <w:pPr>
-        <w:spacing w:line="240" w:lineRule="auto"/>
-        <w:ind w:left="720"/>
-        <w:rPr>
-          <w:rFonts w:ascii="Times New Roman" w:eastAsia="Times New Roman" w:hAnsi="Times New Roman" w:cs="Times New Roman"/>
-          <w:sz w:val="24"/>
-          <w:szCs w:val="24"/>
-        </w:rPr>
-      </w:pPr>
-    </w:p>
-    <w:p>
-      <w:pPr>
-        <w:spacing w:line="240" w:lineRule="auto"/>
-        <w:ind w:left="720"/>
-        <w:rPr>
-          <w:rFonts w:ascii="Times New Roman" w:eastAsia="Times New Roman" w:hAnsi="Times New Roman" w:cs="Times New Roman"/>
-          <w:sz w:val="24"/>
-          <w:szCs w:val="24"/>
-        </w:rPr>
-      </w:pPr>
-      <w:r>
-        <w:rPr>
-          <w:rFonts w:ascii="Times New Roman" w:eastAsia="Times New Roman" w:hAnsi="Times New Roman" w:cs="Times New Roman"/>
-          <w:sz w:val="24"/>
-          <w:szCs w:val="24"/>
-        </w:rPr>
-        <w:t xml:space="preserve">Some minor syntax and specific procedure changes were </w:t>
-      </w:r>
-      <w:r>
-        <w:rPr>
-          <w:rFonts w:ascii="Times New Roman" w:eastAsia="Times New Roman" w:hAnsi="Times New Roman" w:cs="Times New Roman"/>
-          <w:sz w:val="24"/>
-          <w:szCs w:val="24"/>
-        </w:rPr>
-        <w:t xml:space="preserve">implemented. </w:t>
+        <w:t xml:space="preserve">_____________________________________________  </w:t>
       </w:r>
     </w:p>
     <w:p>
@@ -2062,6 +1851,15 @@
 </file>
 
 <file path=customXml/item1.xml><?xml version="1.0" encoding="utf-8"?>
+<?mso-contentType ?>
+<FormTemplates xmlns="http://schemas.microsoft.com/sharepoint/v3/contenttype/forms">
+  <Display>DocumentLibraryForm</Display>
+  <Edit>DocumentLibraryForm</Edit>
+  <New>DocumentLibraryForm</New>
+</FormTemplates>
+</file>
+
+<file path=customXml/item2.xml><?xml version="1.0" encoding="utf-8"?>
 <ct:contentTypeSchema xmlns:ct="http://schemas.microsoft.com/office/2006/metadata/contentType" xmlns:ma="http://schemas.microsoft.com/office/2006/metadata/properties/metaAttributes" ct:_="" ma:_="" ma:contentTypeName="Document" ma:contentTypeID="0x01010008B8F660E2FD5A4F9C25F557691C2E7B" ma:contentTypeVersion="4" ma:contentTypeDescription="Create a new document." ma:contentTypeScope="" ma:versionID="291a90324d5b7e405cdee1cca19d0e54">
   <xsd:schema xmlns:xsd="http://www.w3.org/2001/XMLSchema" xmlns:xs="http://www.w3.org/2001/XMLSchema" xmlns:p="http://schemas.microsoft.com/office/2006/metadata/properties" xmlns:ns2="0fe6e073-fbcf-4c9f-9467-c4294a786ad2" targetNamespace="http://schemas.microsoft.com/office/2006/metadata/properties" ma:root="true" ma:fieldsID="1a3d94df2e09d7482e07420c2cba8fd2" ns2:_="">
     <xsd:import namespace="0fe6e073-fbcf-4c9f-9467-c4294a786ad2"/>
@@ -2207,15 +2005,6 @@
 </ct:contentTypeSchema>
 </file>
 
-<file path=customXml/item2.xml><?xml version="1.0" encoding="utf-8"?>
-<?mso-contentType ?>
-<FormTemplates xmlns="http://schemas.microsoft.com/sharepoint/v3/contenttype/forms">
-  <Display>DocumentLibraryForm</Display>
-  <Edit>DocumentLibraryForm</Edit>
-  <New>DocumentLibraryForm</New>
-</FormTemplates>
-</file>
-
 <file path=customXml/item3.xml><?xml version="1.0" encoding="utf-8"?>
 <p:properties xmlns:p="http://schemas.microsoft.com/office/2006/metadata/properties" xmlns:xsi="http://www.w3.org/2001/XMLSchema-instance" xmlns:pc="http://schemas.microsoft.com/office/infopath/2007/PartnerControls">
   <documentManagement/>
@@ -2223,6 +2012,14 @@
 </file>
 
 <file path=customXml/itemProps1.xml><?xml version="1.0" encoding="utf-8"?>
+<ds:datastoreItem xmlns:ds="http://schemas.openxmlformats.org/officeDocument/2006/customXml" ds:itemID="{E1B8717F-311D-4F8A-9207-B7D3E973BF6F}">
+  <ds:schemaRefs>
+    <ds:schemaRef ds:uri="http://schemas.microsoft.com/sharepoint/v3/contenttype/forms"/>
+  </ds:schemaRefs>
+</ds:datastoreItem>
+</file>
+
+<file path=customXml/itemProps2.xml><?xml version="1.0" encoding="utf-8"?>
 <ds:datastoreItem xmlns:ds="http://schemas.openxmlformats.org/officeDocument/2006/customXml" ds:itemID="{D116C273-82F2-4B5E-BCA4-310C9DD82957}">
   <ds:schemaRefs>
     <ds:schemaRef ds:uri="http://schemas.microsoft.com/office/2006/metadata/contentType"/>
@@ -2240,14 +2037,6 @@
 </ds:datastoreItem>
 </file>
 
-<file path=customXml/itemProps2.xml><?xml version="1.0" encoding="utf-8"?>
-<ds:datastoreItem xmlns:ds="http://schemas.openxmlformats.org/officeDocument/2006/customXml" ds:itemID="{E1B8717F-311D-4F8A-9207-B7D3E973BF6F}">
-  <ds:schemaRefs>
-    <ds:schemaRef ds:uri="http://schemas.microsoft.com/sharepoint/v3/contenttype/forms"/>
-  </ds:schemaRefs>
-</ds:datastoreItem>
-</file>
-
 <file path=customXml/itemProps3.xml><?xml version="1.0" encoding="utf-8"?>
 <ds:datastoreItem xmlns:ds="http://schemas.openxmlformats.org/officeDocument/2006/customXml" ds:itemID="{EE51DD45-C8CA-4669-8B33-240B1CA19F3C}">
   <ds:schemaRefs>

</xml_diff>